<commit_message>
Update forms for OLS-3 ♥️
</commit_message>
<xml_diff>
--- a/Application Questions.docx
+++ b/Application Questions.docx
@@ -404,90 +404,6 @@
     </w:p>
     <w:p>
       <w:pPr>
-        <w:rPr>
-          <w:b w:val="1"/>
-        </w:rPr>
-      </w:pPr>
-      <w:r>
-        <w:rPr>
-          <w:b w:val="1"/>
-          <w:rtl w:val="0"/>
-        </w:rPr>
-        <w:t xml:space="preserve">GitHub ID (optional)</w:t>
-      </w:r>
-      <w:r>
-        <w:rPr>
-          <w:rtl w:val="0"/>
-        </w:rPr>
-        <w:t xml:space="preserve">: </w:t>
-      </w:r>
-      <w:r>
-        <w:rPr>
-          <w:rtl w:val="0"/>
-        </w:rPr>
-        <w:t xml:space="preserve">&lt;Your answer&gt;</w:t>
-      </w:r>
-      <w:r>
-        <w:rPr>
-          <w:rtl w:val="0"/>
-        </w:rPr>
-      </w:r>
-    </w:p>
-    <w:p>
-      <w:pPr>
-        <w:rPr>
-          <w:b w:val="1"/>
-        </w:rPr>
-      </w:pPr>
-      <w:r>
-        <w:rPr>
-          <w:rtl w:val="0"/>
-        </w:rPr>
-      </w:r>
-    </w:p>
-    <w:p>
-      <w:pPr>
-        <w:rPr/>
-      </w:pPr>
-      <w:r>
-        <w:rPr>
-          <w:b w:val="1"/>
-          <w:rtl w:val="0"/>
-        </w:rPr>
-        <w:t xml:space="preserve">Twitter ID (optional)</w:t>
-      </w:r>
-      <w:r>
-        <w:rPr>
-          <w:rtl w:val="0"/>
-        </w:rPr>
-        <w:t xml:space="preserve">: </w:t>
-      </w:r>
-      <w:r>
-        <w:rPr>
-          <w:rtl w:val="0"/>
-        </w:rPr>
-        <w:t xml:space="preserve">&lt;Your answer&gt;</w:t>
-      </w:r>
-      <w:r>
-        <w:rPr>
-          <w:rtl w:val="0"/>
-        </w:rPr>
-      </w:r>
-    </w:p>
-    <w:p>
-      <w:pPr>
-        <w:rPr>
-          <w:b w:val="1"/>
-        </w:rPr>
-      </w:pPr>
-      <w:r>
-        <w:rPr>
-          <w:rtl w:val="0"/>
-        </w:rPr>
-      </w:r>
-    </w:p>
-    <w:p>
-      <w:pPr>
         <w:rPr/>
       </w:pPr>
       <w:r>
@@ -514,7 +430,7 @@
           <w:i w:val="1"/>
           <w:rtl w:val="0"/>
         </w:rPr>
-        <w:t xml:space="preserve">If you’re applying as a group, list all your group members here with the following info: Name / Email / Location / GitHub ID / Twitter ID / Affiliation</w:t>
+        <w:t xml:space="preserve">If you’re applying as a group, list all your group members here with the following info: Name / Email / Location / Affiliation</w:t>
       </w:r>
     </w:p>
     <w:p>
@@ -587,6 +503,16 @@
     </w:p>
     <w:p>
       <w:pPr>
+        <w:rPr/>
+      </w:pPr>
+      <w:r>
+        <w:rPr>
+          <w:rtl w:val="0"/>
+        </w:rPr>
+      </w:r>
+    </w:p>
+    <w:p>
+      <w:pPr>
         <w:rPr>
           <w:b w:val="1"/>
         </w:rPr>
@@ -725,7 +651,7 @@
           <w:b w:val="1"/>
           <w:rtl w:val="0"/>
         </w:rPr>
-        <w:t xml:space="preserve">What concrete achievements do you want to accomplish during the program (January - April 2020)? </w:t>
+        <w:t xml:space="preserve">What concrete achievements do you want to accomplish during the program (Feb-May 2021)? </w:t>
       </w:r>
     </w:p>
     <w:p>
@@ -913,7 +839,7 @@
           <w:b w:val="1"/>
           <w:rtl w:val="0"/>
         </w:rPr>
-        <w:t xml:space="preserve">Where would you like to be after the program (April 2020)? </w:t>
+        <w:t xml:space="preserve">Where would you like to be after the program (June 2021)? </w:t>
       </w:r>
     </w:p>
     <w:p>
@@ -1305,6 +1231,16 @@
     </w:p>
     <w:p>
       <w:pPr>
+        <w:rPr/>
+      </w:pPr>
+      <w:r>
+        <w:rPr>
+          <w:rtl w:val="0"/>
+        </w:rPr>
+      </w:r>
+    </w:p>
+    <w:p>
+      <w:pPr>
         <w:ind w:left="0" w:firstLine="0"/>
         <w:rPr/>
       </w:pPr>
@@ -1316,48 +1252,37 @@
     </w:p>
     <w:p>
       <w:pPr>
-        <w:ind w:left="0" w:firstLine="0"/>
-        <w:rPr/>
-      </w:pPr>
-      <w:r>
-        <w:rPr>
-          <w:rtl w:val="0"/>
-        </w:rPr>
-      </w:r>
-    </w:p>
-    <w:p>
-      <w:pPr>
-        <w:ind w:left="0" w:firstLine="0"/>
-        <w:rPr>
-          <w:b w:val="1"/>
-        </w:rPr>
-      </w:pPr>
-      <w:r>
-        <w:rPr>
-          <w:b w:val="1"/>
-          <w:rtl w:val="0"/>
-        </w:rPr>
-        <w:t xml:space="preserve">Which time zone you are in?</w:t>
-      </w:r>
-    </w:p>
-    <w:p>
-      <w:pPr>
-        <w:ind w:left="0" w:firstLine="0"/>
-        <w:rPr>
-          <w:i w:val="1"/>
-        </w:rPr>
-      </w:pPr>
-      <w:r>
-        <w:rPr>
-          <w:i w:val="1"/>
-          <w:rtl w:val="0"/>
-        </w:rPr>
-        <w:t xml:space="preserve">You can find yours here: https://www.timeanddate.com/time/zones/ </w:t>
-      </w:r>
-    </w:p>
-    <w:p>
-      <w:pPr>
-        <w:rPr/>
+        <w:rPr>
+          <w:b w:val="1"/>
+        </w:rPr>
+      </w:pPr>
+      <w:r>
+        <w:rPr>
+          <w:b w:val="1"/>
+          <w:rtl w:val="0"/>
+        </w:rPr>
+        <w:t xml:space="preserve">Accessibility: </w:t>
+      </w:r>
+    </w:p>
+    <w:p>
+      <w:pPr>
+        <w:rPr>
+          <w:i w:val="1"/>
+        </w:rPr>
+      </w:pPr>
+      <w:r>
+        <w:rPr>
+          <w:i w:val="1"/>
+          <w:rtl w:val="0"/>
+        </w:rPr>
+        <w:t xml:space="preserve">The OLS team aims to create as inclusive an environment as possible for everyone. To help us prepare effectively, please let us know if there anything we can do to facilitate your participation. This might include sign interpreters for video calls, alternative format materials, or something else. We will provide real-time captioning using otter.ai and/or Google Slides by default. This information will not be shared with application reviewers, and will not affect whether or not you are accepted to the program.</w:t>
+      </w:r>
+    </w:p>
+    <w:p>
+      <w:pPr>
+        <w:rPr>
+          <w:i w:val="1"/>
+        </w:rPr>
       </w:pPr>
       <w:r>
         <w:rPr>
@@ -1365,67 +1290,17 @@
         </w:rPr>
         <w:t xml:space="preserve">&lt;Your answer&gt;</w:t>
       </w:r>
-    </w:p>
-    <w:p>
-      <w:pPr>
-        <w:ind w:left="0" w:firstLine="0"/>
-        <w:rPr/>
-      </w:pPr>
-      <w:r>
-        <w:rPr>
-          <w:rtl w:val="0"/>
-        </w:rPr>
-      </w:r>
-    </w:p>
-    <w:p>
-      <w:pPr>
-        <w:ind w:left="0" w:firstLine="0"/>
-        <w:rPr>
-          <w:b w:val="1"/>
-        </w:rPr>
-      </w:pPr>
-      <w:r>
-        <w:rPr>
-          <w:b w:val="1"/>
-          <w:rtl w:val="0"/>
-        </w:rPr>
-        <w:t xml:space="preserve">What times of the day are you usually available to participate in video calls?</w:t>
-      </w:r>
-    </w:p>
-    <w:p>
-      <w:pPr>
-        <w:ind w:left="0" w:firstLine="0"/>
-        <w:rPr>
-          <w:i w:val="1"/>
-        </w:rPr>
-      </w:pPr>
-      <w:r>
-        <w:rPr>
-          <w:i w:val="1"/>
-          <w:rtl w:val="0"/>
-        </w:rPr>
-        <w:t xml:space="preserve">If you are likely to have internet connectivity issues you are still welcome to apply; we will endeavour to find ways to make this workable and will record all calls.</w:t>
-      </w:r>
-    </w:p>
-    <w:p>
-      <w:pPr>
-        <w:rPr/>
-      </w:pPr>
-      <w:r>
-        <w:rPr>
-          <w:rtl w:val="0"/>
-        </w:rPr>
-        <w:t xml:space="preserve">&lt;Your answer&gt;</w:t>
-      </w:r>
-      <w:r>
-        <w:rPr>
-          <w:rtl w:val="0"/>
-        </w:rPr>
-      </w:r>
-    </w:p>
-    <w:p>
-      <w:pPr>
-        <w:rPr/>
+      <w:r>
+        <w:rPr>
+          <w:rtl w:val="0"/>
+        </w:rPr>
+      </w:r>
+    </w:p>
+    <w:p>
+      <w:pPr>
+        <w:rPr>
+          <w:i w:val="1"/>
+        </w:rPr>
       </w:pPr>
       <w:r>
         <w:rPr>
@@ -1434,7 +1309,7 @@
       </w:r>
     </w:p>
     <w:sectPr>
-      <w:pgSz w:h="16834" w:w="11909"/>
+      <w:pgSz w:h="16834" w:w="11909" w:orient="portrait"/>
       <w:pgMar w:bottom="1440" w:top="1440" w:left="1440" w:right="1440" w:header="720" w:footer="720"/>
       <w:pgNumType w:start="1"/>
     </w:sectPr>

</xml_diff>